<commit_message>
Update 20200728 - CHWST Reset - UC Davis CHWP Optimization.docx
</commit_message>
<xml_diff>
--- a/20200728 - CHWST Reset - UC Davis CHWP Optimization.docx
+++ b/20200728 - CHWST Reset - UC Davis CHWP Optimization.docx
@@ -900,8 +900,6 @@
           <w:shd w:val="clear" w:color="auto" w:fill="FFFFFF"/>
         </w:rPr>
       </w:pPr>
-      <w:bookmarkStart w:id="0" w:name="_GoBack"/>
-      <w:bookmarkEnd w:id="0"/>
       <w:r>
         <w:rPr>
           <w:rFonts w:ascii="Times New Roman" w:eastAsia="Times New Roman" w:hAnsi="Times New Roman" w:cs="Times New Roman"/>
@@ -955,6 +953,41 @@
         </w:rPr>
         <w:t xml:space="preserve">If CHWST SP is 39 F, close IV 7425. </w:t>
       </w:r>
+    </w:p>
+    <w:p>
+      <w:pPr>
+        <w:shd w:val="clear" w:color="auto" w:fill="FFFFFF"/>
+        <w:spacing w:before="100" w:beforeAutospacing="1" w:after="100" w:afterAutospacing="1"/>
+        <w:rPr>
+          <w:rFonts w:ascii="Times New Roman" w:eastAsia="Times New Roman" w:hAnsi="Times New Roman" w:cs="Times New Roman"/>
+          <w:color w:val="222222"/>
+          <w:sz w:val="22"/>
+          <w:shd w:val="clear" w:color="auto" w:fill="FFFFFF"/>
+        </w:rPr>
+      </w:pPr>
+    </w:p>
+    <w:p>
+      <w:pPr>
+        <w:shd w:val="clear" w:color="auto" w:fill="FFFFFF"/>
+        <w:spacing w:before="100" w:beforeAutospacing="1" w:after="100" w:afterAutospacing="1"/>
+        <w:rPr>
+          <w:rFonts w:ascii="Times New Roman" w:eastAsia="Times New Roman" w:hAnsi="Times New Roman" w:cs="Times New Roman"/>
+          <w:color w:val="222222"/>
+          <w:sz w:val="22"/>
+          <w:shd w:val="clear" w:color="auto" w:fill="FFFFFF"/>
+        </w:rPr>
+      </w:pPr>
+      <w:r>
+        <w:rPr>
+          <w:rFonts w:ascii="Times New Roman" w:eastAsia="Times New Roman" w:hAnsi="Times New Roman" w:cs="Times New Roman"/>
+          <w:color w:val="222222"/>
+          <w:sz w:val="22"/>
+          <w:shd w:val="clear" w:color="auto" w:fill="FFFFFF"/>
+        </w:rPr>
+        <w:t>This is a test</w:t>
+      </w:r>
+      <w:bookmarkStart w:id="0" w:name="_GoBack"/>
+      <w:bookmarkEnd w:id="0"/>
     </w:p>
     <w:p>
       <w:pPr>

</xml_diff>